<commit_message>
Added more interview questions
</commit_message>
<xml_diff>
--- a/core_java/src/interviewquestions/Topics to discussed.docx
+++ b/core_java/src/interviewquestions/Topics to discussed.docx
@@ -59,13 +59,31 @@
     </w:p>
     <w:p>
       <w:r>
-        <w:t>Java basics e.g. equals() and hashcode</w:t>
-      </w:r>
-    </w:p>
-    <w:p>
-      <w:r>
-        <w:t>Generics and Enum</w:t>
-      </w:r>
+        <w:t xml:space="preserve">Java basics e.g. </w:t>
+      </w:r>
+      <w:proofErr w:type="gramStart"/>
+      <w:r>
+        <w:t>equals(</w:t>
+      </w:r>
+      <w:proofErr w:type="gramEnd"/>
+      <w:r>
+        <w:t xml:space="preserve">) and </w:t>
+      </w:r>
+      <w:proofErr w:type="spellStart"/>
+      <w:r>
+        <w:t>hashcode</w:t>
+      </w:r>
+      <w:proofErr w:type="spellEnd"/>
+    </w:p>
+    <w:p>
+      <w:r>
+        <w:t xml:space="preserve">Generics and </w:t>
+      </w:r>
+      <w:proofErr w:type="spellStart"/>
+      <w:r>
+        <w:t>Enum</w:t>
+      </w:r>
+      <w:proofErr w:type="spellEnd"/>
     </w:p>
     <w:p>
       <w:r>
@@ -79,19 +97,20 @@
     </w:p>
     <w:p>
       <w:r>
+        <w:t xml:space="preserve">Date, Time, and Calendar </w:t>
+      </w:r>
+    </w:p>
+    <w:p>
+      <w:r>
+        <w:t>JDBC</w:t>
+      </w:r>
+    </w:p>
+    <w:p>
+      <w:r>
         <w:t>Java Best Practices</w:t>
       </w:r>
     </w:p>
-    <w:p>
-      <w:r>
-        <w:t xml:space="preserve">Date, Time, and Calendar </w:t>
-      </w:r>
-    </w:p>
-    <w:p>
-      <w:r>
-        <w:t>JDBC</w:t>
-      </w:r>
-    </w:p>
+    <w:p/>
     <w:sectPr>
       <w:pgSz w:w="12240" w:h="15840"/>
       <w:pgMar w:top="1440" w:right="1440" w:bottom="1440" w:left="1440" w:header="720" w:footer="720" w:gutter="0"/>
@@ -261,6 +280,7 @@
   <w:style w:type="paragraph" w:default="1" w:styleId="Normal">
     <w:name w:val="Normal"/>
     <w:qFormat/>
+    <w:rsid w:val="00FD6751"/>
   </w:style>
   <w:style w:type="character" w:default="1" w:styleId="DefaultParagraphFont">
     <w:name w:val="Default Paragraph Font"/>

</xml_diff>